<commit_message>
django tutorial ch 7 documented
</commit_message>
<xml_diff>
--- a/django/django_tutorial_summary.docx
+++ b/django/django_tutorial_summary.docx
@@ -2279,7 +2279,7 @@
           <v:shape id="_x0000_i1025" type="#_x0000_t75" style="width:361.25pt;height:217.25pt" o:ole="">
             <v:imagedata r:id="rId6" o:title=""/>
           </v:shape>
-          <o:OLEObject Type="Embed" ProgID="Visio.Drawing.11" ShapeID="_x0000_i1025" DrawAspect="Content" ObjectID="_1601991912" r:id="rId7"/>
+          <o:OLEObject Type="Embed" ProgID="Visio.Drawing.11" ShapeID="_x0000_i1025" DrawAspect="Content" ObjectID="_1602316105" r:id="rId7"/>
         </w:object>
       </w:r>
     </w:p>
@@ -9492,7 +9492,7 @@
           <v:shape id="_x0000_i1026" type="#_x0000_t75" style="width:454.55pt;height:260.45pt" o:ole="">
             <v:imagedata r:id="rId18" o:title=""/>
           </v:shape>
-          <o:OLEObject Type="Embed" ProgID="Visio.Drawing.11" ShapeID="_x0000_i1026" DrawAspect="Content" ObjectID="_1601991913" r:id="rId19"/>
+          <o:OLEObject Type="Embed" ProgID="Visio.Drawing.11" ShapeID="_x0000_i1026" DrawAspect="Content" ObjectID="_1602316106" r:id="rId19"/>
         </w:object>
       </w:r>
     </w:p>
@@ -15933,14 +15933,7 @@
           <w:rFonts w:hint="cs"/>
           <w:rtl/>
         </w:rPr>
-        <w:t>חלוקה לדפים</w:t>
-      </w:r>
-      <w:r>
-        <w:rPr>
-          <w:rFonts w:hint="cs"/>
-          <w:rtl/>
-        </w:rPr>
-        <w:t xml:space="preserve"> </w:t>
+        <w:t xml:space="preserve">חלוקה לדפים </w:t>
       </w:r>
       <w:r>
         <w:rPr>
@@ -16195,7 +16188,6 @@
         <w:pStyle w:val="Heading3"/>
         <w:bidi/>
         <w:rPr>
-          <w:rFonts w:hint="cs"/>
           <w:rtl/>
         </w:rPr>
       </w:pPr>
@@ -16209,10 +16201,9 @@
     </w:p>
     <w:p>
       <w:pPr>
-        <w:pStyle w:val="Paragraph-2"/>
-        <w:bidi/>
-        <w:rPr>
-          <w:rFonts w:hint="cs"/>
+        <w:pStyle w:val="Paragraph-3"/>
+        <w:bidi/>
+        <w:rPr>
           <w:rtl/>
         </w:rPr>
       </w:pPr>
@@ -16560,7 +16551,7 @@
     </w:p>
     <w:p>
       <w:pPr>
-        <w:pStyle w:val="Paragraph-2"/>
+        <w:pStyle w:val="Paragraph-3"/>
         <w:bidi/>
         <w:rPr>
           <w:rtl/>
@@ -16671,14 +16662,7 @@
           <w:rFonts w:hint="cs"/>
           <w:rtl/>
         </w:rPr>
-        <w:t xml:space="preserve">ע הכהה </w:t>
-      </w:r>
-      <w:r>
-        <w:rPr>
-          <w:rFonts w:hint="cs"/>
-          <w:rtl/>
-        </w:rPr>
-        <w:t>לבלוק רק כאן לצורך ההדגשה.</w:t>
+        <w:t>ע הכהה לבלוק רק כאן לצורך ההדגשה.</w:t>
       </w:r>
     </w:p>
     <w:p>
@@ -16736,7 +16720,6 @@
         </w:numPr>
         <w:bidi/>
         <w:rPr>
-          <w:rFonts w:hint="cs"/>
           <w:rtl/>
         </w:rPr>
       </w:pPr>
@@ -17093,9 +17076,6 @@
     <w:p>
       <w:pPr>
         <w:pStyle w:val="Source"/>
-        <w:rPr>
-          <w:rFonts w:hint="cs"/>
-        </w:rPr>
       </w:pPr>
       <w:r>
         <w:t>]</w:t>
@@ -17144,14 +17124,7 @@
           <w:rFonts w:hint="cs"/>
           <w:rtl/>
         </w:rPr>
-        <w:t xml:space="preserve">בנוסף לשם, הוספנו גם </w:t>
-      </w:r>
-      <w:r>
-        <w:rPr>
-          <w:rFonts w:hint="cs"/>
-          <w:rtl/>
-        </w:rPr>
-        <w:t xml:space="preserve">הפניה לשני </w:t>
+        <w:t xml:space="preserve">בנוסף לשם, הוספנו גם הפניה לשני </w:t>
       </w:r>
       <w:r>
         <w:t>class</w:t>
@@ -17300,9 +17273,6 @@
     <w:p>
       <w:pPr>
         <w:pStyle w:val="Source"/>
-        <w:rPr>
-          <w:rFonts w:hint="cs"/>
-        </w:rPr>
       </w:pPr>
       <w:r>
         <w:t xml:space="preserve">    model = Author</w:t>
@@ -17312,7 +17282,6 @@
       <w:pPr>
         <w:bidi/>
         <w:rPr>
-          <w:rFonts w:hint="cs"/>
           <w:rtl/>
         </w:rPr>
       </w:pPr>
@@ -17577,7 +17546,6 @@
         <w:pStyle w:val="Paragraph-2"/>
         <w:bidi/>
         <w:rPr>
-          <w:rFonts w:hint="cs"/>
           <w:rtl/>
         </w:rPr>
       </w:pPr>
@@ -17931,49 +17899,1443 @@
     </w:p>
     <w:p>
       <w:pPr>
-        <w:bidi/>
-        <w:rPr>
-          <w:rFonts w:hint="cs"/>
-          <w:rtl/>
-        </w:rPr>
-      </w:pPr>
-    </w:p>
-    <w:p>
-      <w:pPr>
-        <w:bidi/>
-        <w:rPr>
-          <w:rFonts w:hint="cs"/>
-          <w:rtl/>
-        </w:rPr>
-      </w:pPr>
-    </w:p>
-    <w:p>
-      <w:pPr>
-        <w:bidi/>
-      </w:pPr>
-    </w:p>
-    <w:p>
-      <w:pPr>
-        <w:bidi/>
-      </w:pPr>
-    </w:p>
-    <w:p>
-      <w:pPr>
-        <w:bidi/>
-        <w:rPr>
-          <w:rtl/>
-        </w:rPr>
-      </w:pPr>
-    </w:p>
-    <w:p>
-      <w:pPr>
-        <w:bidi/>
-        <w:rPr>
+        <w:pStyle w:val="Heading1"/>
+        <w:bidi/>
+        <w:rPr>
+          <w:rtl/>
+        </w:rPr>
+      </w:pPr>
+      <w:r>
+        <w:t>Session</w:t>
+      </w:r>
+    </w:p>
+    <w:p>
+      <w:pPr>
+        <w:pStyle w:val="Paragraph-1"/>
+        <w:rPr>
+          <w:rtl/>
+        </w:rPr>
+      </w:pPr>
+      <w:r>
+        <w:rPr>
+          <w:rFonts w:hint="cs"/>
+        </w:rPr>
+        <w:t>S</w:t>
+      </w:r>
+      <w:r>
+        <w:t>ession</w:t>
+      </w:r>
+      <w:r>
+        <w:rPr>
+          <w:rFonts w:hint="cs"/>
+          <w:rtl/>
+        </w:rPr>
+        <w:t xml:space="preserve"> הוא </w:t>
+      </w:r>
+      <w:r>
+        <w:rPr>
+          <w:rFonts w:hint="cs"/>
+          <w:rtl/>
+        </w:rPr>
+        <w:t>אמצעי שמאפשר לצד הלקוח לשמור פרמטרים של המשתמש, כמו הודעות שהמשתמש כבר ראה, בצד השרת.</w:t>
+      </w:r>
+    </w:p>
+    <w:p>
+      <w:pPr>
+        <w:pStyle w:val="Paragraph-1"/>
+        <w:rPr>
+          <w:rtl/>
+        </w:rPr>
+      </w:pPr>
+      <w:r>
+        <w:rPr>
+          <w:rtl/>
+        </w:rPr>
+        <w:t>שימוש ב-</w:t>
+      </w:r>
+      <w:r>
+        <w:t>session</w:t>
+      </w:r>
+      <w:r>
+        <w:rPr>
+          <w:rFonts w:hint="cs"/>
+          <w:rtl/>
+        </w:rPr>
+        <w:t xml:space="preserve"> ב-</w:t>
+      </w:r>
+      <w:r>
+        <w:t>django</w:t>
+      </w:r>
+      <w:r>
+        <w:rPr>
+          <w:rFonts w:hint="cs"/>
+          <w:rtl/>
+        </w:rPr>
+        <w:t xml:space="preserve"> מתאפשר כשמקימים את השלד של היישום, בקובץ </w:t>
+      </w:r>
+      <w:r>
+        <w:t>setting.py</w:t>
+      </w:r>
+      <w:r>
+        <w:rPr>
+          <w:rFonts w:hint="cs"/>
+          <w:rtl/>
+        </w:rPr>
+        <w:t>:</w:t>
+      </w:r>
+    </w:p>
+    <w:p>
+      <w:pPr>
+        <w:pStyle w:val="Source"/>
+        <w:rPr>
+          <w:rStyle w:val="HTMLCode"/>
+          <w:rFonts w:eastAsiaTheme="minorHAnsi"/>
+        </w:rPr>
+      </w:pPr>
+      <w:r>
+        <w:rPr>
+          <w:rStyle w:val="HTMLCode"/>
+          <w:rFonts w:eastAsiaTheme="majorEastAsia"/>
+        </w:rPr>
+        <w:t>INSTALLED_</w:t>
+      </w:r>
+      <w:r>
+        <w:rPr>
+          <w:rStyle w:val="HTMLCode"/>
+          <w:rFonts w:eastAsiaTheme="majorEastAsia"/>
+          <w:sz w:val="24"/>
+          <w:szCs w:val="24"/>
+        </w:rPr>
+        <w:t>APPS</w:t>
+      </w:r>
+      <w:r>
+        <w:rPr>
+          <w:rStyle w:val="HTMLCode"/>
+          <w:rFonts w:eastAsiaTheme="majorEastAsia"/>
+        </w:rPr>
+        <w:t xml:space="preserve"> = [</w:t>
+      </w:r>
+    </w:p>
+    <w:p>
+      <w:pPr>
+        <w:pStyle w:val="Source"/>
+        <w:rPr>
+          <w:rStyle w:val="HTMLCode"/>
+          <w:rFonts w:eastAsiaTheme="majorEastAsia"/>
+        </w:rPr>
+      </w:pPr>
+      <w:r>
+        <w:rPr>
+          <w:rStyle w:val="HTMLCode"/>
+          <w:rFonts w:eastAsiaTheme="majorEastAsia"/>
+        </w:rPr>
+        <w:t xml:space="preserve">    ...</w:t>
+      </w:r>
+    </w:p>
+    <w:p>
+      <w:pPr>
+        <w:pStyle w:val="Source"/>
+        <w:rPr>
+          <w:rStyle w:val="HTMLCode"/>
+          <w:rFonts w:eastAsiaTheme="majorEastAsia"/>
+        </w:rPr>
+      </w:pPr>
+      <w:r>
+        <w:rPr>
+          <w:rStyle w:val="Strong"/>
+        </w:rPr>
+        <w:t xml:space="preserve">    'django.contrib.sessions',</w:t>
+      </w:r>
+    </w:p>
+    <w:p>
+      <w:pPr>
+        <w:pStyle w:val="Source"/>
+        <w:rPr>
+          <w:rStyle w:val="HTMLCode"/>
+          <w:rFonts w:eastAsiaTheme="majorEastAsia"/>
+        </w:rPr>
+      </w:pPr>
+      <w:r>
+        <w:rPr>
+          <w:rStyle w:val="HTMLCode"/>
+          <w:rFonts w:eastAsiaTheme="majorEastAsia"/>
+        </w:rPr>
+        <w:t xml:space="preserve">    ....</w:t>
+      </w:r>
+    </w:p>
+    <w:p>
+      <w:pPr>
+        <w:pStyle w:val="Source"/>
+        <w:rPr>
+          <w:rStyle w:val="HTMLCode"/>
+          <w:rFonts w:eastAsiaTheme="majorEastAsia"/>
+        </w:rPr>
+      </w:pPr>
+    </w:p>
+    <w:p>
+      <w:pPr>
+        <w:pStyle w:val="Source"/>
+        <w:rPr>
+          <w:rStyle w:val="HTMLCode"/>
+          <w:rFonts w:eastAsiaTheme="majorEastAsia"/>
+        </w:rPr>
+      </w:pPr>
+      <w:r>
+        <w:rPr>
+          <w:rStyle w:val="HTMLCode"/>
+          <w:rFonts w:eastAsiaTheme="majorEastAsia"/>
+        </w:rPr>
+        <w:t>MIDDLEWARE = [</w:t>
+      </w:r>
+    </w:p>
+    <w:p>
+      <w:pPr>
+        <w:pStyle w:val="Source"/>
+        <w:rPr>
+          <w:rStyle w:val="HTMLCode"/>
+          <w:rFonts w:eastAsiaTheme="majorEastAsia"/>
+        </w:rPr>
+      </w:pPr>
+      <w:r>
+        <w:rPr>
+          <w:rStyle w:val="HTMLCode"/>
+          <w:rFonts w:eastAsiaTheme="majorEastAsia"/>
+        </w:rPr>
+        <w:lastRenderedPageBreak/>
+        <w:t xml:space="preserve">    ...</w:t>
+      </w:r>
+    </w:p>
+    <w:p>
+      <w:pPr>
+        <w:pStyle w:val="Source"/>
+        <w:rPr>
+          <w:rStyle w:val="HTMLCode"/>
+          <w:rFonts w:eastAsiaTheme="majorEastAsia"/>
+        </w:rPr>
+      </w:pPr>
+      <w:r>
+        <w:rPr>
+          <w:rStyle w:val="Strong"/>
+        </w:rPr>
+        <w:t xml:space="preserve">    'django.contrib.sessions.middleware.SessionMiddleware',</w:t>
+      </w:r>
+    </w:p>
+    <w:p>
+      <w:pPr>
+        <w:pStyle w:val="Source"/>
+      </w:pPr>
+      <w:r>
+        <w:rPr>
+          <w:rStyle w:val="HTMLCode"/>
+          <w:rFonts w:eastAsiaTheme="majorEastAsia"/>
+        </w:rPr>
+        <w:t xml:space="preserve">    ....</w:t>
+      </w:r>
+    </w:p>
+    <w:p>
+      <w:pPr>
+        <w:pStyle w:val="Heading2"/>
+        <w:bidi/>
+        <w:rPr>
+          <w:rtl/>
+        </w:rPr>
+      </w:pPr>
+      <w:r>
+        <w:rPr>
+          <w:rFonts w:hint="cs"/>
+          <w:rtl/>
+        </w:rPr>
+        <w:t>שימוש ב-</w:t>
+      </w:r>
+      <w:r>
+        <w:t>session</w:t>
+      </w:r>
+    </w:p>
+    <w:p>
+      <w:pPr>
+        <w:pStyle w:val="Paragraph-2"/>
+        <w:bidi/>
+        <w:rPr>
+          <w:rtl/>
+        </w:rPr>
+      </w:pPr>
+      <w:r>
+        <w:rPr>
+          <w:rtl/>
+        </w:rPr>
+        <w:t>ה-</w:t>
+      </w:r>
+      <w:r>
+        <w:t>session</w:t>
+      </w:r>
+      <w:r>
+        <w:rPr>
+          <w:rFonts w:hint="cs"/>
+          <w:rtl/>
+        </w:rPr>
+        <w:t xml:space="preserve"> מתנהג כמו </w:t>
+      </w:r>
+      <w:r>
+        <w:t>dictionary</w:t>
+      </w:r>
+      <w:r>
+        <w:rPr>
+          <w:rFonts w:hint="cs"/>
+          <w:rtl/>
+        </w:rPr>
+        <w:t xml:space="preserve"> </w:t>
+      </w:r>
+      <w:r>
+        <w:rPr>
+          <w:rFonts w:hint="cs"/>
+          <w:rtl/>
+        </w:rPr>
+        <w:t>ב-</w:t>
+      </w:r>
+      <w:r>
+        <w:t>python</w:t>
+      </w:r>
+      <w:r>
+        <w:rPr>
+          <w:rFonts w:hint="cs"/>
+          <w:rtl/>
+        </w:rPr>
+        <w:t xml:space="preserve">: </w:t>
+      </w:r>
+      <w:r>
+        <w:rPr>
+          <w:rFonts w:hint="cs"/>
+          <w:rtl/>
+        </w:rPr>
+        <w:t xml:space="preserve">לכל </w:t>
+      </w:r>
+      <w:r>
+        <w:t>key</w:t>
+      </w:r>
+      <w:r>
+        <w:rPr>
+          <w:rFonts w:hint="cs"/>
+          <w:rtl/>
+        </w:rPr>
+        <w:t xml:space="preserve"> </w:t>
+      </w:r>
+      <w:r>
+        <w:rPr>
+          <w:rFonts w:hint="cs"/>
+          <w:rtl/>
+        </w:rPr>
+        <w:t xml:space="preserve">יש </w:t>
+      </w:r>
+      <w:r>
+        <w:t>value</w:t>
+      </w:r>
+      <w:r>
+        <w:rPr>
+          <w:rFonts w:hint="cs"/>
+          <w:rtl/>
+        </w:rPr>
+        <w:t xml:space="preserve"> ייחודי. נסיון לכתוב </w:t>
+      </w:r>
+      <w:r>
+        <w:t>value</w:t>
+      </w:r>
+      <w:r>
+        <w:rPr>
+          <w:rFonts w:hint="cs"/>
+          <w:rtl/>
+        </w:rPr>
+        <w:t xml:space="preserve"> נוסף ל-</w:t>
+      </w:r>
+      <w:r>
+        <w:t>key</w:t>
+      </w:r>
+      <w:r>
+        <w:rPr>
+          <w:rFonts w:hint="cs"/>
+          <w:rtl/>
+        </w:rPr>
+        <w:t xml:space="preserve"> קיים יגרום להחלפת ה-</w:t>
+      </w:r>
+      <w:r>
+        <w:t>value</w:t>
+      </w:r>
+      <w:r>
+        <w:rPr>
+          <w:rFonts w:hint="cs"/>
+          <w:rtl/>
+        </w:rPr>
+        <w:t>.</w:t>
+      </w:r>
+      <w:r>
+        <w:rPr>
+          <w:rFonts w:hint="cs"/>
+          <w:rtl/>
+        </w:rPr>
+        <w:t xml:space="preserve"> </w:t>
+      </w:r>
+      <w:r>
+        <w:rPr>
+          <w:rFonts w:hint="cs"/>
+          <w:rtl/>
+        </w:rPr>
+        <w:t xml:space="preserve">במילים אחרות, </w:t>
+      </w:r>
+      <w:r>
+        <w:t>session</w:t>
+      </w:r>
+      <w:r>
+        <w:rPr>
+          <w:rFonts w:hint="cs"/>
+          <w:rtl/>
+        </w:rPr>
+        <w:t xml:space="preserve"> הוא </w:t>
+      </w:r>
+      <w:r>
+        <w:t>dictionary</w:t>
+      </w:r>
+      <w:r>
+        <w:rPr>
+          <w:rFonts w:hint="cs"/>
+          <w:rtl/>
+        </w:rPr>
+        <w:t xml:space="preserve">, ולא </w:t>
+      </w:r>
+      <w:r>
+        <w:t>hash table</w:t>
+      </w:r>
+      <w:r>
+        <w:rPr>
+          <w:rFonts w:hint="cs"/>
+          <w:rtl/>
+        </w:rPr>
+        <w:t>.</w:t>
+      </w:r>
+    </w:p>
+    <w:p>
+      <w:pPr>
+        <w:pStyle w:val="Paragraph-2"/>
+        <w:bidi/>
+        <w:rPr>
+          <w:rtl/>
+        </w:rPr>
+      </w:pPr>
+      <w:r>
+        <w:rPr>
+          <w:rFonts w:hint="cs"/>
+          <w:rtl/>
+        </w:rPr>
+        <w:t>גישה ל-</w:t>
+      </w:r>
+      <w:r>
+        <w:t>session</w:t>
+      </w:r>
+      <w:r>
+        <w:rPr>
+          <w:rFonts w:hint="cs"/>
+          <w:rtl/>
+        </w:rPr>
+        <w:t xml:space="preserve"> היא דרך </w:t>
+      </w:r>
+      <w:r>
+        <w:t>HttpRequest</w:t>
+      </w:r>
+      <w:r>
+        <w:rPr>
+          <w:rFonts w:hint="cs"/>
+          <w:rtl/>
+        </w:rPr>
+        <w:t>, הפרמטר הראשון בפונקצית ה-</w:t>
+      </w:r>
+      <w:r>
+        <w:t>view</w:t>
+      </w:r>
+      <w:r>
+        <w:rPr>
+          <w:rFonts w:hint="cs"/>
+          <w:rtl/>
+        </w:rPr>
+        <w:t>:</w:t>
+      </w:r>
+    </w:p>
+    <w:p>
+      <w:pPr>
+        <w:pStyle w:val="SourceExample"/>
+      </w:pPr>
+      <w:r>
+        <w:t>def index(request):</w:t>
+      </w:r>
+    </w:p>
+    <w:p>
+      <w:pPr>
+        <w:pStyle w:val="Paragraph-2"/>
+        <w:bidi/>
+        <w:rPr>
+          <w:rFonts w:hint="cs"/>
+          <w:rtl/>
+        </w:rPr>
+      </w:pPr>
+      <w:r>
+        <w:rPr>
+          <w:rFonts w:hint="cs"/>
+          <w:rtl/>
+        </w:rPr>
+        <w:t>דוגמה לגישה, קריאה וכתיבה ל-</w:t>
+      </w:r>
+      <w:r>
+        <w:t>session</w:t>
+      </w:r>
+      <w:r>
+        <w:rPr>
+          <w:rFonts w:hint="cs"/>
+          <w:rtl/>
+        </w:rPr>
+        <w:t xml:space="preserve"> באיור הבא</w:t>
+      </w:r>
+    </w:p>
+    <w:p>
+      <w:pPr>
+        <w:pStyle w:val="SourceExample"/>
+      </w:pPr>
+      <w:r>
+        <w:t xml:space="preserve"># </w:t>
+      </w:r>
+      <w:r>
+        <w:rPr>
+          <w:rtl/>
+        </w:rPr>
+        <w:t xml:space="preserve">שליפת </w:t>
+      </w:r>
+      <w:r>
+        <w:rPr>
+          <w:rFonts w:hint="cs"/>
+          <w:rtl/>
+        </w:rPr>
+        <w:t>ה</w:t>
+      </w:r>
+      <w:r>
+        <w:rPr>
+          <w:rtl/>
+        </w:rPr>
+        <w:t>ער</w:t>
+      </w:r>
+      <w:r>
+        <w:rPr>
+          <w:rFonts w:hint="cs"/>
+          <w:rtl/>
+        </w:rPr>
+        <w:t xml:space="preserve">ך של המפתח </w:t>
+      </w:r>
+      <w:r>
+        <w:t>my_car</w:t>
+      </w:r>
+    </w:p>
+    <w:p>
+      <w:pPr>
+        <w:pStyle w:val="SourceExample"/>
+        <w:rPr>
+          <w:rFonts w:hint="cs"/>
+          <w:rtl/>
+        </w:rPr>
+      </w:pPr>
+      <w:r>
+        <w:t xml:space="preserve"># </w:t>
+      </w:r>
+      <w:r>
+        <w:rPr>
+          <w:rFonts w:hint="cs"/>
+          <w:rtl/>
+        </w:rPr>
+        <w:t xml:space="preserve">אם המפתח לא נמצא, עפה שגיאה </w:t>
+      </w:r>
+      <w:r>
+        <w:t>KeyError</w:t>
+      </w:r>
+    </w:p>
+    <w:p>
+      <w:pPr>
+        <w:pStyle w:val="SourceExample"/>
+      </w:pPr>
+      <w:r>
+        <w:t>my_car = request.session['my_car']</w:t>
+      </w:r>
+    </w:p>
+    <w:p>
+      <w:pPr>
+        <w:pStyle w:val="SourceExample"/>
+      </w:pPr>
+    </w:p>
+    <w:p>
+      <w:pPr>
+        <w:pStyle w:val="SourceExample"/>
+        <w:rPr>
+          <w:rFonts w:hint="cs"/>
+          <w:rtl/>
+        </w:rPr>
+      </w:pPr>
+      <w:r>
+        <w:t xml:space="preserve"># </w:t>
+      </w:r>
+      <w:r>
+        <w:rPr>
+          <w:rFonts w:hint="cs"/>
+          <w:rtl/>
+        </w:rPr>
+        <w:t>שליפת הערך לפי מפתח וערך</w:t>
+      </w:r>
+    </w:p>
+    <w:p>
+      <w:pPr>
+        <w:pStyle w:val="SourceExample"/>
+      </w:pPr>
+      <w:r>
+        <w:t>my_car = request.session.get('my_car', 'mini')</w:t>
+      </w:r>
+    </w:p>
+    <w:p>
+      <w:pPr>
+        <w:pStyle w:val="SourceExample"/>
+      </w:pPr>
+    </w:p>
+    <w:p>
+      <w:pPr>
+        <w:pStyle w:val="SourceExample"/>
+        <w:bidi/>
+        <w:ind w:left="0" w:right="180"/>
+        <w:jc w:val="right"/>
+        <w:rPr>
+          <w:rFonts w:hint="cs"/>
+          <w:rtl/>
+        </w:rPr>
+      </w:pPr>
+      <w:r>
+        <w:rPr>
+          <w:rFonts w:hint="cs"/>
+          <w:rtl/>
+        </w:rPr>
+        <w:t xml:space="preserve">החלפת הערך של המפתח </w:t>
+      </w:r>
+      <w:r>
+        <w:t>my_car</w:t>
+      </w:r>
+      <w:r>
+        <w:rPr>
+          <w:rFonts w:hint="cs"/>
+          <w:rtl/>
+        </w:rPr>
+        <w:t xml:space="preserve"> ל-</w:t>
+      </w:r>
+      <w:r>
+        <w:t>mini</w:t>
+      </w:r>
+      <w:r>
+        <w:rPr>
+          <w:rFonts w:hint="cs"/>
+          <w:rtl/>
+        </w:rPr>
+        <w:t xml:space="preserve"> #</w:t>
+      </w:r>
+    </w:p>
+    <w:p>
+      <w:pPr>
+        <w:pStyle w:val="SourceExample"/>
+      </w:pPr>
+      <w:r>
+        <w:t>request.session['my_car'] = 'mini'</w:t>
+      </w:r>
+    </w:p>
+    <w:p>
+      <w:pPr>
+        <w:pStyle w:val="SourceExample"/>
+      </w:pPr>
+    </w:p>
+    <w:p>
+      <w:pPr>
+        <w:pStyle w:val="SourceExample"/>
+      </w:pPr>
+      <w:r>
+        <w:t xml:space="preserve"># </w:t>
+      </w:r>
+      <w:r>
+        <w:rPr>
+          <w:rFonts w:hint="cs"/>
+          <w:rtl/>
+        </w:rPr>
+        <w:t>מחיקת מפתח</w:t>
+      </w:r>
+    </w:p>
+    <w:p>
+      <w:pPr>
+        <w:pStyle w:val="SourceExample"/>
+        <w:rPr>
+          <w:rtl/>
+        </w:rPr>
+      </w:pPr>
+      <w:r>
+        <w:t>del request.session['my_car']</w:t>
+      </w:r>
+      <w:r>
+        <w:rPr>
+          <w:rFonts w:hint="cs"/>
+          <w:rtl/>
+        </w:rPr>
+        <w:t>שמירת נתוני ה-</w:t>
+      </w:r>
+      <w:r>
+        <w:t>Session</w:t>
+      </w:r>
+    </w:p>
+    <w:p>
+      <w:pPr>
+        <w:pStyle w:val="SourceExample"/>
+        <w:rPr>
+          <w:rFonts w:hint="cs"/>
+          <w:rtl/>
+        </w:rPr>
+      </w:pPr>
+    </w:p>
+    <w:p>
+      <w:pPr>
+        <w:pStyle w:val="Heading2"/>
+        <w:bidi/>
+        <w:rPr>
+          <w:rtl/>
+        </w:rPr>
+      </w:pPr>
+      <w:r>
+        <w:rPr>
+          <w:rFonts w:hint="cs"/>
+          <w:rtl/>
+        </w:rPr>
+        <w:t>שמירת נתוני ה-</w:t>
+      </w:r>
+      <w:r>
+        <w:t>Session</w:t>
+      </w:r>
+    </w:p>
+    <w:p>
+      <w:pPr>
+        <w:pStyle w:val="Paragraph-2"/>
+        <w:bidi/>
+        <w:rPr>
+          <w:rFonts w:hint="cs"/>
+          <w:rtl/>
+        </w:rPr>
+      </w:pPr>
+      <w:r>
+        <w:rPr>
+          <w:rFonts w:hint="cs"/>
+          <w:rtl/>
+        </w:rPr>
+        <w:t xml:space="preserve">כברירת מחדל, </w:t>
+      </w:r>
+      <w:r>
+        <w:t>django</w:t>
+      </w:r>
+      <w:r>
+        <w:rPr>
+          <w:rFonts w:hint="cs"/>
+          <w:rtl/>
+        </w:rPr>
+        <w:t xml:space="preserve"> שומר את נתוני ה-</w:t>
+      </w:r>
+      <w:r>
+        <w:t>Session</w:t>
+      </w:r>
+      <w:r>
+        <w:rPr>
+          <w:rFonts w:hint="cs"/>
+          <w:rtl/>
+        </w:rPr>
+        <w:t xml:space="preserve"> רק כשהם משתנים.</w:t>
+      </w:r>
+      <w:r>
+        <w:rPr>
+          <w:rFonts w:hint="cs"/>
+          <w:rtl/>
+        </w:rPr>
+        <w:t xml:space="preserve"> הפקודה הבאה משנה את ה-</w:t>
+      </w:r>
+      <w:r>
+        <w:t>Session</w:t>
+      </w:r>
+      <w:r>
+        <w:rPr>
+          <w:rFonts w:hint="cs"/>
+          <w:rtl/>
+        </w:rPr>
+        <w:t>, ולכן התוכן יישמר.</w:t>
+      </w:r>
+    </w:p>
+    <w:p>
+      <w:pPr>
+        <w:pStyle w:val="SourceExample"/>
+      </w:pPr>
+      <w:r>
+        <w:rPr>
+          <w:rStyle w:val="HTMLCode"/>
+          <w:rFonts w:eastAsiaTheme="majorEastAsia"/>
+        </w:rPr>
+        <w:t>request.session['my_car'] = 'mini'</w:t>
+      </w:r>
+    </w:p>
+    <w:p>
+      <w:pPr>
+        <w:pStyle w:val="Paragraph-2"/>
+        <w:bidi/>
+        <w:rPr>
+          <w:rtl/>
+        </w:rPr>
+      </w:pPr>
+      <w:r>
+        <w:rPr>
+          <w:rFonts w:hint="cs"/>
+          <w:rtl/>
+        </w:rPr>
+        <w:t>הפקודה הבאה לא משנה את ה-</w:t>
+      </w:r>
+      <w:r>
+        <w:t>session</w:t>
+      </w:r>
+      <w:r>
+        <w:rPr>
+          <w:rFonts w:hint="cs"/>
+          <w:rtl/>
+        </w:rPr>
+        <w:t>, ולכן מצריכה הרמת דגל שינוי</w:t>
+      </w:r>
+    </w:p>
+    <w:p>
+      <w:pPr>
+        <w:pStyle w:val="SourceExample"/>
+      </w:pPr>
+      <w:r>
+        <w:t>request.session['my_car']['wheels'] = 'alloy'</w:t>
+      </w:r>
+    </w:p>
+    <w:p>
+      <w:pPr>
+        <w:pStyle w:val="SourceExample"/>
+      </w:pPr>
+    </w:p>
+    <w:p>
+      <w:pPr>
+        <w:pStyle w:val="SourceExample"/>
+      </w:pPr>
+      <w:r>
+        <w:rPr>
+          <w:rStyle w:val="HTMLCode"/>
+          <w:rFonts w:eastAsiaTheme="majorEastAsia"/>
+        </w:rPr>
+        <w:t>request.session.modified = True</w:t>
+      </w:r>
+    </w:p>
+    <w:p>
+      <w:pPr>
+        <w:pStyle w:val="Paragraph-3"/>
+        <w:tabs>
+          <w:tab w:val="left" w:pos="1530"/>
+        </w:tabs>
+        <w:bidi/>
+        <w:ind w:left="1530" w:hanging="666"/>
+        <w:rPr>
+          <w:rFonts w:asciiTheme="majorBidi" w:hAnsiTheme="majorBidi" w:cstheme="majorBidi"/>
+          <w:rtl/>
+        </w:rPr>
+      </w:pPr>
+      <w:r>
+        <w:rPr>
+          <w:rFonts w:hint="cs"/>
+          <w:u w:val="single"/>
+          <w:rtl/>
+        </w:rPr>
+        <w:t>הערה</w:t>
+      </w:r>
+      <w:r>
+        <w:rPr>
+          <w:rFonts w:hint="cs"/>
+          <w:rtl/>
+        </w:rPr>
+        <w:t>:</w:t>
+      </w:r>
+      <w:r>
+        <w:rPr>
+          <w:rtl/>
+        </w:rPr>
+        <w:tab/>
+      </w:r>
+      <w:r>
+        <w:rPr>
+          <w:rFonts w:hint="cs"/>
+          <w:rtl/>
+        </w:rPr>
+        <w:t xml:space="preserve">שינוי ברירת המחדל אפשרי עם הפקודה </w:t>
+      </w:r>
+      <w:r>
+        <w:rPr>
+          <w:rStyle w:val="HTMLCode"/>
+          <w:rFonts w:eastAsiaTheme="minorHAnsi"/>
+        </w:rPr>
+        <w:t>SESSION_SAVE_EVERY_REQUEST = True</w:t>
+      </w:r>
+      <w:r>
+        <w:rPr>
+          <w:rStyle w:val="HTMLCode"/>
+          <w:rFonts w:asciiTheme="majorBidi" w:eastAsiaTheme="minorHAnsi" w:hAnsiTheme="majorBidi" w:cstheme="majorBidi"/>
+          <w:sz w:val="24"/>
+          <w:szCs w:val="24"/>
+          <w:rtl/>
+        </w:rPr>
+        <w:t xml:space="preserve"> בקובץ </w:t>
+      </w:r>
+      <w:r>
+        <w:rPr>
+          <w:rStyle w:val="HTMLCode"/>
+          <w:rFonts w:asciiTheme="majorBidi" w:eastAsiaTheme="minorHAnsi" w:hAnsiTheme="majorBidi" w:cstheme="majorBidi"/>
+          <w:sz w:val="24"/>
+          <w:szCs w:val="24"/>
+        </w:rPr>
+        <w:t>settings.py</w:t>
+      </w:r>
+      <w:r>
+        <w:rPr>
+          <w:rStyle w:val="HTMLCode"/>
+          <w:rFonts w:asciiTheme="majorBidi" w:eastAsiaTheme="minorHAnsi" w:hAnsiTheme="majorBidi" w:cstheme="majorBidi"/>
+          <w:sz w:val="24"/>
+          <w:szCs w:val="24"/>
+          <w:rtl/>
+        </w:rPr>
+        <w:t>.</w:t>
+      </w:r>
+    </w:p>
+    <w:p>
+      <w:pPr>
+        <w:pStyle w:val="Heading2"/>
+        <w:bidi/>
+        <w:rPr>
+          <w:rtl/>
+        </w:rPr>
+      </w:pPr>
+      <w:r>
+        <w:rPr>
+          <w:rFonts w:hint="cs"/>
+          <w:rtl/>
+        </w:rPr>
+        <w:t>דוגמה פשוטה - מספר ביקורים</w:t>
+      </w:r>
+    </w:p>
+    <w:p>
+      <w:pPr>
+        <w:pStyle w:val="Paragraph-2"/>
+        <w:bidi/>
+        <w:rPr>
+          <w:rtl/>
+        </w:rPr>
+      </w:pPr>
+      <w:r>
+        <w:rPr>
+          <w:rFonts w:hint="cs"/>
+          <w:rtl/>
+        </w:rPr>
+        <w:t>נוסיף קוד שקורא ומקדם מונה פשוט. את הקוד נוסיף לפונקצית ה-</w:t>
+      </w:r>
+      <w:r>
+        <w:t>view</w:t>
+      </w:r>
+      <w:r>
+        <w:rPr>
+          <w:rFonts w:hint="cs"/>
+          <w:rtl/>
+        </w:rPr>
+        <w:t xml:space="preserve"> של הדף הראשי</w:t>
+      </w:r>
+      <w:r>
+        <w:rPr>
+          <w:rFonts w:hint="cs"/>
+          <w:rtl/>
+        </w:rPr>
+        <w:t>.</w:t>
+      </w:r>
+      <w:r>
+        <w:rPr>
+          <w:rFonts w:hint="cs"/>
+          <w:rtl/>
+        </w:rPr>
+        <w:t xml:space="preserve"> כלומר </w:t>
+      </w:r>
+      <w:r>
+        <w:rPr>
+          <w:rFonts w:hint="cs"/>
+          <w:rtl/>
+        </w:rPr>
+        <w:t xml:space="preserve">לפונקציה </w:t>
+      </w:r>
+      <w:r>
+        <w:t>index</w:t>
+      </w:r>
+      <w:r>
+        <w:rPr>
+          <w:rFonts w:hint="cs"/>
+          <w:rtl/>
+        </w:rPr>
+        <w:t xml:space="preserve"> בקובץ </w:t>
+      </w:r>
+      <w:r>
+        <w:t>catalog/template</w:t>
+      </w:r>
+      <w:r>
+        <w:t>s</w:t>
+      </w:r>
+      <w:r>
+        <w:t>/</w:t>
+      </w:r>
+      <w:r>
+        <w:t>views</w:t>
+      </w:r>
+      <w:r>
+        <w:t>.</w:t>
+      </w:r>
+      <w:r>
+        <w:t>py</w:t>
+      </w:r>
+      <w:r>
+        <w:rPr>
+          <w:rFonts w:hint="cs"/>
+          <w:rtl/>
+        </w:rPr>
+        <w:t>.</w:t>
+      </w:r>
+    </w:p>
+    <w:p>
+      <w:pPr>
+        <w:pStyle w:val="Paragraph-2"/>
+        <w:bidi/>
+        <w:rPr>
+          <w:rtl/>
+        </w:rPr>
+      </w:pPr>
+      <w:r>
+        <w:rPr>
+          <w:rtl/>
+        </w:rPr>
+        <w:t>בקוד נקרא את ה</w:t>
+      </w:r>
+      <w:r>
+        <w:rPr>
+          <w:rFonts w:hint="cs"/>
+          <w:rtl/>
+        </w:rPr>
+        <w:t>ערך, נציב לא 0 אם הוא לא קיים</w:t>
+      </w:r>
+      <w:r>
+        <w:rPr>
+          <w:rFonts w:hint="cs"/>
+          <w:rtl/>
+        </w:rPr>
+        <w:t>, נקדם אותו ב-1, נשמור אותו ב-</w:t>
+      </w:r>
+      <w:r>
+        <w:t>session</w:t>
+      </w:r>
+      <w:r>
+        <w:rPr>
+          <w:rFonts w:hint="cs"/>
+          <w:rtl/>
+        </w:rPr>
+        <w:t xml:space="preserve"> ונעביר אותו לתצוגה</w:t>
+      </w:r>
+      <w:r>
+        <w:rPr>
+          <w:rFonts w:hint="cs"/>
+          <w:rtl/>
+        </w:rPr>
+        <w:t>:</w:t>
+      </w:r>
+    </w:p>
+    <w:p>
+      <w:pPr>
+        <w:pStyle w:val="Source"/>
+      </w:pPr>
+      <w:r>
+        <w:t xml:space="preserve">    # The 'all()' is implied by default.</w:t>
+      </w:r>
+    </w:p>
+    <w:p>
+      <w:pPr>
+        <w:pStyle w:val="Source"/>
+      </w:pPr>
+      <w:r>
+        <w:t xml:space="preserve">    num_authors = Author.objects.count()</w:t>
+      </w:r>
+    </w:p>
+    <w:p>
+      <w:pPr>
+        <w:pStyle w:val="Source"/>
+      </w:pPr>
+    </w:p>
+    <w:p>
+      <w:pPr>
+        <w:pStyle w:val="Source"/>
+      </w:pPr>
+      <w:r>
+        <w:t xml:space="preserve">    # number of visits</w:t>
+      </w:r>
+    </w:p>
+    <w:p>
+      <w:pPr>
+        <w:pStyle w:val="Source"/>
+        <w:rPr>
+          <w:b/>
+          <w:bCs/>
+        </w:rPr>
+      </w:pPr>
+      <w:r>
+        <w:t xml:space="preserve">    </w:t>
+      </w:r>
+      <w:r>
+        <w:rPr>
+          <w:b/>
+          <w:bCs/>
+        </w:rPr>
+        <w:t>visits_count = request.session.get('num_visits', 0)</w:t>
+      </w:r>
+    </w:p>
+    <w:p>
+      <w:pPr>
+        <w:pStyle w:val="Source"/>
+        <w:rPr>
+          <w:b/>
+          <w:bCs/>
+        </w:rPr>
+      </w:pPr>
+      <w:r>
+        <w:t xml:space="preserve">    </w:t>
+      </w:r>
+      <w:r>
+        <w:rPr>
+          <w:b/>
+          <w:bCs/>
+        </w:rPr>
+        <w:t>if visits_count is None:</w:t>
+      </w:r>
+    </w:p>
+    <w:p>
+      <w:pPr>
+        <w:pStyle w:val="Source"/>
+        <w:rPr>
+          <w:b/>
+          <w:bCs/>
+        </w:rPr>
+      </w:pPr>
+      <w:r>
+        <w:rPr>
+          <w:b/>
+          <w:bCs/>
+        </w:rPr>
+        <w:lastRenderedPageBreak/>
+        <w:t xml:space="preserve">        visits_count = 0</w:t>
+      </w:r>
+    </w:p>
+    <w:p>
+      <w:pPr>
+        <w:pStyle w:val="Source"/>
+        <w:rPr>
+          <w:b/>
+          <w:bCs/>
+        </w:rPr>
+      </w:pPr>
+      <w:r>
+        <w:rPr>
+          <w:b/>
+          <w:bCs/>
+        </w:rPr>
+        <w:t xml:space="preserve">    request.session['num_visits'] = visits_count + 1</w:t>
+      </w:r>
+    </w:p>
+    <w:p>
+      <w:pPr>
+        <w:pStyle w:val="Source"/>
+      </w:pPr>
+    </w:p>
+    <w:p>
+      <w:pPr>
+        <w:pStyle w:val="Source"/>
+      </w:pPr>
+      <w:r>
+        <w:t xml:space="preserve">    context = {</w:t>
+      </w:r>
+    </w:p>
+    <w:p>
+      <w:pPr>
+        <w:pStyle w:val="Source"/>
+      </w:pPr>
+      <w:r>
+        <w:t xml:space="preserve">        'num_books': num_books,</w:t>
+      </w:r>
+    </w:p>
+    <w:p>
+      <w:pPr>
+        <w:pStyle w:val="Source"/>
+      </w:pPr>
+      <w:r>
+        <w:t xml:space="preserve">        'num_instances': num_instances,</w:t>
+      </w:r>
+    </w:p>
+    <w:p>
+      <w:pPr>
+        <w:pStyle w:val="Source"/>
+      </w:pPr>
+      <w:r>
+        <w:t xml:space="preserve">        'num_instances_available': num_instances_available,</w:t>
+      </w:r>
+    </w:p>
+    <w:p>
+      <w:pPr>
+        <w:pStyle w:val="Source"/>
+      </w:pPr>
+      <w:r>
+        <w:t xml:space="preserve">        'num_authors': num_authors,</w:t>
+      </w:r>
+    </w:p>
+    <w:p>
+      <w:pPr>
+        <w:pStyle w:val="Source"/>
+        <w:rPr>
+          <w:b/>
+          <w:bCs/>
+        </w:rPr>
+      </w:pPr>
+      <w:r>
+        <w:t xml:space="preserve">        </w:t>
+      </w:r>
+      <w:r>
+        <w:rPr>
+          <w:b/>
+          <w:bCs/>
+        </w:rPr>
+        <w:t>'num_visits':  visits_count</w:t>
+      </w:r>
+    </w:p>
+    <w:p>
+      <w:pPr>
+        <w:pStyle w:val="Source"/>
+        <w:rPr>
+          <w:rFonts w:hint="cs"/>
+          <w:rtl/>
+        </w:rPr>
+      </w:pPr>
+      <w:r>
+        <w:t xml:space="preserve">    }</w:t>
+      </w:r>
+    </w:p>
+    <w:p>
+      <w:pPr>
+        <w:pStyle w:val="Paragraph-2"/>
+        <w:bidi/>
+        <w:rPr>
+          <w:rFonts w:hint="cs"/>
+          <w:rtl/>
+        </w:rPr>
+      </w:pPr>
+      <w:r>
+        <w:rPr>
+          <w:rFonts w:hint="cs"/>
+          <w:rtl/>
+        </w:rPr>
+        <w:t>לתשומת לב: השינוי הוא בשני מקומות.</w:t>
+      </w:r>
+    </w:p>
+    <w:p>
+      <w:pPr>
+        <w:pStyle w:val="Paragraph-2"/>
+        <w:bidi/>
+        <w:rPr>
+          <w:rtl/>
+        </w:rPr>
+      </w:pPr>
+      <w:r>
+        <w:rPr>
+          <w:rFonts w:hint="cs"/>
+          <w:rtl/>
+        </w:rPr>
+        <w:t>התצוגה תהיה בפונקציה שמציגה את ה-</w:t>
+      </w:r>
+      <w:r>
+        <w:t>index</w:t>
+      </w:r>
+      <w:r>
+        <w:rPr>
+          <w:rFonts w:hint="cs"/>
+          <w:rtl/>
+        </w:rPr>
+        <w:t xml:space="preserve">: </w:t>
+      </w:r>
+      <w:r>
+        <w:t>index</w:t>
+      </w:r>
+      <w:r>
+        <w:rPr>
+          <w:rFonts w:hint="cs"/>
+          <w:rtl/>
+        </w:rPr>
+        <w:t xml:space="preserve"> בקובץ </w:t>
+      </w:r>
+      <w:r>
+        <w:t>catalog/templates/index.html</w:t>
+      </w:r>
+      <w:r>
+        <w:rPr>
+          <w:rFonts w:hint="cs"/>
+          <w:rtl/>
+        </w:rPr>
+        <w:t>:</w:t>
+      </w:r>
+    </w:p>
+    <w:p>
+      <w:pPr>
+        <w:pStyle w:val="Source"/>
+      </w:pPr>
+      <w:r>
+        <w:t xml:space="preserve">  &lt;p&gt;The library has the following record counts:&lt;/p&gt;</w:t>
+      </w:r>
+    </w:p>
+    <w:p>
+      <w:pPr>
+        <w:pStyle w:val="Source"/>
+        <w:rPr>
+          <w:b/>
+          <w:bCs/>
+        </w:rPr>
+      </w:pPr>
+      <w:r>
+        <w:t xml:space="preserve">  </w:t>
+      </w:r>
+      <w:r>
+        <w:rPr>
+          <w:b/>
+          <w:bCs/>
+        </w:rPr>
+        <w:t>&lt;p&gt;This is the {{ num_visits }} visit to the library site&lt;/p&gt;</w:t>
+      </w:r>
+    </w:p>
+    <w:p>
+      <w:pPr>
+        <w:pStyle w:val="Source"/>
+        <w:rPr>
+          <w:rtl/>
+        </w:rPr>
+      </w:pPr>
+      <w:r>
+        <w:t xml:space="preserve">  &lt;ul&gt;</w:t>
+      </w:r>
+    </w:p>
+    <w:p>
+      <w:pPr>
+        <w:pStyle w:val="Paragraph-2"/>
+        <w:bidi/>
+        <w:rPr>
+          <w:rtl/>
+        </w:rPr>
+      </w:pPr>
+      <w:r>
+        <w:rPr>
+          <w:rFonts w:hint="cs"/>
+          <w:rtl/>
+        </w:rPr>
+        <w:t>התוצאה (מודג</w:t>
+      </w:r>
+      <w:r>
+        <w:rPr>
+          <w:rFonts w:hint="cs"/>
+          <w:rtl/>
+        </w:rPr>
+        <w:t>שת):</w:t>
+      </w:r>
+    </w:p>
+    <w:p>
+      <w:pPr>
+        <w:pStyle w:val="Paragraph-0"/>
+        <w:jc w:val="center"/>
+      </w:pPr>
+      <w:r>
+        <w:rPr>
+          <w:rFonts w:hint="cs"/>
+          <w:noProof/>
+        </w:rPr>
+        <w:drawing>
+          <wp:inline distT="0" distB="0" distL="0" distR="0">
+            <wp:extent cx="5939790" cy="2496820"/>
+            <wp:effectExtent l="0" t="0" r="3810" b="0"/>
+            <wp:docPr id="14" name="Picture 14"/>
+            <wp:cNvGraphicFramePr>
+              <a:graphicFrameLocks xmlns:a="http://schemas.openxmlformats.org/drawingml/2006/main" noChangeAspect="1"/>
+            </wp:cNvGraphicFramePr>
+            <a:graphic xmlns:a="http://schemas.openxmlformats.org/drawingml/2006/main">
+              <a:graphicData uri="http://schemas.openxmlformats.org/drawingml/2006/picture">
+                <pic:pic xmlns:pic="http://schemas.openxmlformats.org/drawingml/2006/picture">
+                  <pic:nvPicPr>
+                    <pic:cNvPr id="0" name="Picture 3"/>
+                    <pic:cNvPicPr>
+                      <a:picLocks noChangeAspect="1" noChangeArrowheads="1"/>
+                    </pic:cNvPicPr>
+                  </pic:nvPicPr>
+                  <pic:blipFill>
+                    <a:blip r:embed="rId26">
+                      <a:extLst>
+                        <a:ext uri="{28A0092B-C50C-407E-A947-70E740481C1C}">
+                          <a14:useLocalDpi xmlns:a14="http://schemas.microsoft.com/office/drawing/2010/main" val="0"/>
+                        </a:ext>
+                      </a:extLst>
+                    </a:blip>
+                    <a:srcRect/>
+                    <a:stretch>
+                      <a:fillRect/>
+                    </a:stretch>
+                  </pic:blipFill>
+                  <pic:spPr bwMode="auto">
+                    <a:xfrm>
+                      <a:off x="0" y="0"/>
+                      <a:ext cx="5939790" cy="2496820"/>
+                    </a:xfrm>
+                    <a:prstGeom prst="rect">
+                      <a:avLst/>
+                    </a:prstGeom>
+                    <a:noFill/>
+                    <a:ln>
+                      <a:noFill/>
+                    </a:ln>
+                  </pic:spPr>
+                </pic:pic>
+              </a:graphicData>
+            </a:graphic>
+          </wp:inline>
+        </w:drawing>
+      </w:r>
+    </w:p>
+    <w:p>
+      <w:pPr>
+        <w:rPr>
+          <w:rFonts w:hint="cs"/>
           <w:rtl/>
         </w:rPr>
       </w:pPr>
       <w:bookmarkStart w:id="1" w:name="_GoBack"/>
       <w:bookmarkEnd w:id="1"/>
+    </w:p>
+    <w:p>
+      <w:pPr>
+        <w:bidi/>
+        <w:rPr>
+          <w:rtl/>
+        </w:rPr>
+      </w:pPr>
+    </w:p>
+    <w:p>
+      <w:pPr>
+        <w:bidi/>
+        <w:rPr>
+          <w:rtl/>
+        </w:rPr>
+      </w:pPr>
     </w:p>
     <w:sectPr>
       <w:pgSz w:w="12240" w:h="15840"/>
@@ -19081,7 +20443,7 @@
     <w:name w:val="Source"/>
     <w:basedOn w:val="Normal"/>
     <w:qFormat/>
-    <w:rsid w:val="001470A0"/>
+    <w:rsid w:val="00D21243"/>
     <w:pPr>
       <w:shd w:val="clear" w:color="auto" w:fill="D9D9D9" w:themeFill="background1" w:themeFillShade="D9"/>
       <w:ind w:left="180"/>
@@ -19152,6 +20514,18 @@
       <w:ind w:left="720"/>
       <w:contextualSpacing/>
     </w:pPr>
+  </w:style>
+  <w:style w:type="paragraph" w:customStyle="1" w:styleId="SourceExample">
+    <w:name w:val="SourceExample"/>
+    <w:basedOn w:val="Source"/>
+    <w:qFormat/>
+    <w:rsid w:val="00440272"/>
+    <w:pPr>
+      <w:shd w:val="clear" w:color="auto" w:fill="3560EB"/>
+    </w:pPr>
+    <w:rPr>
+      <w:color w:val="FFFFFF" w:themeColor="background1"/>
+    </w:rPr>
   </w:style>
 </w:styles>
 </file>

</xml_diff>